<commit_message>
Update jadwal praktikum dan praktikum
</commit_message>
<xml_diff>
--- a/admin/file/Absensi_ORKOM_1617_A.docx
+++ b/admin/file/Absensi_ORKOM_1617_A.docx
@@ -190,34 +190,6 @@
             </w:r>
           </w:p>
         </w:tc>
-        <w:tc>
-          <w:tcPr>
-            <w:tcW w:w="1000" w:type="dxa"/>
-            <w:vAlign w:val="center"/>
-          </w:tcPr>
-          <w:p>
-            <w:r>
-              <w:rPr>
-                <w:b/>
-              </w:rPr>
-              <w:t xml:space="preserve">10/10</w:t>
-            </w:r>
-          </w:p>
-        </w:tc>
-        <w:tc>
-          <w:tcPr>
-            <w:tcW w:w="1000" w:type="dxa"/>
-            <w:vAlign w:val="center"/>
-          </w:tcPr>
-          <w:p>
-            <w:r>
-              <w:rPr>
-                <w:b/>
-              </w:rPr>
-              <w:t xml:space="preserve">17/10</w:t>
-            </w:r>
-          </w:p>
-        </w:tc>
       </w:tr>
       <w:tr>
         <w:trPr>
@@ -229,7 +201,7 @@
           </w:tcPr>
           <w:p>
             <w:r>
-              <w:t xml:space="preserve">152015005</w:t>
+              <w:t xml:space="preserve">152013001</w:t>
             </w:r>
           </w:p>
         </w:tc>
@@ -239,35 +211,7 @@
           </w:tcPr>
           <w:p>
             <w:r>
-              <w:t xml:space="preserve">Ainan Taqarra Yusuf</w:t>
-            </w:r>
-          </w:p>
-        </w:tc>
-        <w:tc>
-          <w:tcPr>
-            <w:tcW w:w="1000" w:type="dxa"/>
-            <w:vAlign w:val="center"/>
-          </w:tcPr>
-          <w:p>
-            <w:r>
-              <w:rPr>
-                <w:b/>
-              </w:rPr>
-              <w:t xml:space="preserve"/>
-            </w:r>
-          </w:p>
-        </w:tc>
-        <w:tc>
-          <w:tcPr>
-            <w:tcW w:w="1000" w:type="dxa"/>
-            <w:vAlign w:val="center"/>
-          </w:tcPr>
-          <w:p>
-            <w:r>
-              <w:rPr>
-                <w:b/>
-              </w:rPr>
-              <w:t xml:space="preserve"/>
+              <w:t xml:space="preserve">Mochamad Angga Anggriawan</w:t>
             </w:r>
           </w:p>
         </w:tc>
@@ -422,7 +366,7 @@
           </w:tcPr>
           <w:p>
             <w:r>
-              <w:t xml:space="preserve">152015001</w:t>
+              <w:t xml:space="preserve">152013002</w:t>
             </w:r>
           </w:p>
         </w:tc>
@@ -432,35 +376,7 @@
           </w:tcPr>
           <w:p>
             <w:r>
-              <w:t xml:space="preserve">Farhan Rafiqi</w:t>
-            </w:r>
-          </w:p>
-        </w:tc>
-        <w:tc>
-          <w:tcPr>
-            <w:tcW w:w="1000" w:type="dxa"/>
-            <w:vAlign w:val="center"/>
-          </w:tcPr>
-          <w:p>
-            <w:r>
-              <w:rPr>
-                <w:b/>
-              </w:rPr>
-              <w:t xml:space="preserve"/>
-            </w:r>
-          </w:p>
-        </w:tc>
-        <w:tc>
-          <w:tcPr>
-            <w:tcW w:w="1000" w:type="dxa"/>
-            <w:vAlign w:val="center"/>
-          </w:tcPr>
-          <w:p>
-            <w:r>
-              <w:rPr>
-                <w:b/>
-              </w:rPr>
-              <w:t xml:space="preserve"/>
+              <w:t xml:space="preserve">Gian Permana</w:t>
             </w:r>
           </w:p>
         </w:tc>

</xml_diff>